<commit_message>
#2 - title edited
Added a title
</commit_message>
<xml_diff>
--- a/Project tracking tools.docx
+++ b/Project tracking tools.docx
@@ -5,68 +5,108 @@
     <w:p>
       <w:pPr>
         <w:jc w:val="both"/>
+        <w:rPr>
+          <w:b/>
+        </w:rPr>
       </w:pPr>
       <w:r>
-        <w:t xml:space="preserve">Project tracking tools which I tried were Asana, Basecamp and </w:t>
+        <w:rPr>
+          <w:b/>
+        </w:rPr>
+        <w:t>Asana, Basecamp or</w:t>
+      </w:r>
+      <w:r>
+        <w:rPr>
+          <w:b/>
+        </w:rPr>
+        <w:t xml:space="preserve"> </w:t>
       </w:r>
       <w:proofErr w:type="spellStart"/>
       <w:r>
+        <w:rPr>
+          <w:b/>
+        </w:rPr>
         <w:t>GitHub</w:t>
       </w:r>
       <w:proofErr w:type="spellEnd"/>
       <w:r>
-        <w:t xml:space="preserve"> Issue Tracker. The most suitable for me </w:t>
-      </w:r>
-      <w:r>
-        <w:t>i</w:t>
-      </w:r>
-      <w:r>
-        <w:t xml:space="preserve">s Asana. </w:t>
-      </w:r>
-      <w:r>
-        <w:t>First, t</w:t>
-      </w:r>
-      <w:r>
-        <w:t>he interface is extremely user-friendly</w:t>
-      </w:r>
-      <w:r>
-        <w:t xml:space="preserve"> and one might easily get used to it.</w:t>
-      </w:r>
-      <w:r>
-        <w:t xml:space="preserve"> Everything which the platform provides is neatly placed and organized on the screen. Literary, an organization can be made, together with all tasks, documents, </w:t>
-      </w:r>
-      <w:r>
-        <w:t xml:space="preserve">fields for </w:t>
-      </w:r>
-      <w:r>
-        <w:t>discussions</w:t>
-      </w:r>
-      <w:r>
-        <w:t>,</w:t>
-      </w:r>
-      <w:r>
-        <w:t xml:space="preserve"> within a few minutes.</w:t>
-      </w:r>
-      <w:r>
-        <w:t xml:space="preserve"> There is a mobile app from where team members can follow the progress of a project. In addition</w:t>
-      </w:r>
-      <w:r>
-        <w:t>,</w:t>
-      </w:r>
-      <w:r>
-        <w:t xml:space="preserve"> emails are sent each time when a change occurs. Finally, Asana provides a proper </w:t>
-      </w:r>
-      <w:r>
-        <w:t xml:space="preserve">way of visualization of the </w:t>
-      </w:r>
-      <w:r>
-        <w:t>completed</w:t>
-      </w:r>
-      <w:r>
-        <w:t xml:space="preserve"> tasks, </w:t>
+        <w:rPr>
+          <w:b/>
+        </w:rPr>
+        <w:t xml:space="preserve"> Issue Tracker</w:t>
+      </w:r>
+      <w:r>
+        <w:rPr>
+          <w:b/>
+        </w:rPr>
+        <w:t xml:space="preserve"> </w:t>
       </w:r>
       <w:bookmarkStart w:id="0" w:name="_GoBack"/>
       <w:bookmarkEnd w:id="0"/>
+    </w:p>
+    <w:p>
+      <w:pPr>
+        <w:jc w:val="both"/>
+      </w:pPr>
+      <w:r>
+        <w:t xml:space="preserve">Project tracking tools which I tried were Asana, Basecamp and </w:t>
+      </w:r>
+      <w:proofErr w:type="spellStart"/>
+      <w:r>
+        <w:t>GitHub</w:t>
+      </w:r>
+      <w:proofErr w:type="spellEnd"/>
+      <w:r>
+        <w:t xml:space="preserve"> Issue Tracker. The most suitable for me </w:t>
+      </w:r>
+      <w:r>
+        <w:t>i</w:t>
+      </w:r>
+      <w:r>
+        <w:t xml:space="preserve">s Asana. </w:t>
+      </w:r>
+      <w:r>
+        <w:t>First, t</w:t>
+      </w:r>
+      <w:r>
+        <w:t>he interface is extremely user-friendly</w:t>
+      </w:r>
+      <w:r>
+        <w:t xml:space="preserve"> and one might easily get used to it.</w:t>
+      </w:r>
+      <w:r>
+        <w:t xml:space="preserve"> Everything which the platform provides is neatly placed and organized on the screen. Literary, an organization can be made, together with all tasks, documents, </w:t>
+      </w:r>
+      <w:r>
+        <w:t xml:space="preserve">fields for </w:t>
+      </w:r>
+      <w:r>
+        <w:t>discussions</w:t>
+      </w:r>
+      <w:r>
+        <w:t>,</w:t>
+      </w:r>
+      <w:r>
+        <w:t xml:space="preserve"> within a few minutes.</w:t>
+      </w:r>
+      <w:r>
+        <w:t xml:space="preserve"> There is a mobile app from where team members can follow the progress of a project. In addition</w:t>
+      </w:r>
+      <w:r>
+        <w:t>,</w:t>
+      </w:r>
+      <w:r>
+        <w:t xml:space="preserve"> emails are sent each time when a change occurs. Finally, Asana provides a proper </w:t>
+      </w:r>
+      <w:r>
+        <w:t xml:space="preserve">way of visualization of the </w:t>
+      </w:r>
+      <w:r>
+        <w:t>completed</w:t>
+      </w:r>
+      <w:r>
+        <w:t xml:space="preserve"> tasks, </w:t>
+      </w:r>
       <w:r>
         <w:t>remaining</w:t>
       </w:r>

</xml_diff>